<commit_message>
indice de revistas creado
</commit_message>
<xml_diff>
--- a/Articulo/Preliminar9.docx
+++ b/Articulo/Preliminar9.docx
@@ -2564,11 +2564,7 @@
           </mc:Choice>
           <mc:Fallback>
             <w:pict>
-              <v:shapetype w14:anchorId="4D27FBA9" id="_x0000_t202" coordsize="21600,21600" o:spt="202" path="m,l,21600r21600,l21600,xe">
-                <v:stroke joinstyle="miter"/>
-                <v:path gradientshapeok="t" o:connecttype="rect"/>
-              </v:shapetype>
-              <v:shape id="_x0000_s1035" type="#_x0000_t202" style="position:absolute;left:0;text-align:left;margin-left:-7.25pt;margin-top:197pt;width:244pt;height:.05pt;z-index:-251625472;visibility:visible;mso-wrap-style:square;mso-wrap-distance-left:9pt;mso-wrap-distance-top:0;mso-wrap-distance-right:9pt;mso-wrap-distance-bottom:0;mso-position-horizontal:absolute;mso-position-horizontal-relative:text;mso-position-vertical:absolute;mso-position-vertical-relative:text;v-text-anchor:top" o:gfxdata="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" stroked="f">
+              <v:shape w14:anchorId="4D27FBA9" id="_x0000_s1035" type="#_x0000_t202" style="position:absolute;left:0;text-align:left;margin-left:-7.25pt;margin-top:197pt;width:244pt;height:.05pt;z-index:-251625472;visibility:visible;mso-wrap-style:square;mso-wrap-distance-left:9pt;mso-wrap-distance-top:0;mso-wrap-distance-right:9pt;mso-wrap-distance-bottom:0;mso-position-horizontal:absolute;mso-position-horizontal-relative:text;mso-position-vertical:absolute;mso-position-vertical-relative:text;v-text-anchor:top" o:gfxdata="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" stroked="f">
                 <v:textbox style="mso-fit-shape-to-text:t" inset="0,0,0,0">
                   <w:txbxContent>
                     <w:p>
@@ -5183,25 +5179,7 @@
         </mc:AlternateContent>
       </w:r>
       <w:r>
-        <w:t>Finalmente, San Lorenzo Tezonco (Tabla 10)</w:t>
-      </w:r>
-      <w:r>
-        <w:t>,</w:t>
-      </w:r>
-      <w:r>
-        <w:t xml:space="preserve"> </w:t>
-      </w:r>
-      <w:r>
-        <w:t>a</w:t>
-      </w:r>
-      <w:r>
-        <w:t>l igual que Cuautepec, este plantel se puede dividir en 5 grupos, el quinto grupo formado integrado mayoritariamente por licenciatu</w:t>
-      </w:r>
-      <w:r>
-        <w:t>r</w:t>
-      </w:r>
-      <w:r>
-        <w:t>as del Colegio de Ciencia y Tecnología: Software, Transporte, Sistemas Electrónicos e Industriales e Ing. Telecomunicaciones con valores de 1.08 a 1.43. El cuarto grupo, de 1.6 a 1.85, tienen a las licenciaturas  de Ciencias Sociales, Historia, Ciencia Política (1.77), Modelación (1.74), Genómicas, Promoción de la Salud y Filosofía (1.6). El segundo bloque está liderado por Creación Literaria (2.48), Ciencias Ambientales (2.45), Sistemas Energéticos (2.44), Protección Civil (2.31), Comunicación (2.19) y finalmente Arte y Ptrimonio (2.09); el primer grupo consta de un único elemento: Nutrición cuyo índice de certificación es de 3.02.</w:t>
+        <w:t>Finalmente, San Lorenzo Tezonco (Tabla 10), al igual que Cuautepec, este plantel se puede dividir en 5 grupos, el quinto grupo formado integrado mayoritariamente por licenciaturas del Colegio de Ciencia y Tecnología: Software, Transporte, Sistemas Electrónicos e Industriales e Ing. Telecomunicaciones con valores de 1.08 a 1.43. El cuarto grupo, de 1.6 a 1.85, tienen a las licenciaturas  de Ciencias Sociales, Historia, Ciencia Política (1.77), Modelación (1.74), Genómicas, Promoción de la Salud y Filosofía (1.6). El segundo bloque está liderado por Creación Literaria (2.48), Ciencias Ambientales (2.45), Sistemas Energéticos (2.44), Protección Civil (2.31), Comunicación (2.19) y finalmente Arte y Ptrimonio (2.09); el primer grupo consta de un único elemento: Nutrición cuyo índice de certificación es de 3.02.</w:t>
       </w:r>
     </w:p>
     <w:p>
@@ -5393,13 +5371,7 @@
         </mc:AlternateContent>
       </w:r>
       <w:r>
-        <w:t>Con estos resultados en la mente veamos ahora a la certificación por materia, así es, descubramos cuales con las materias que más intentos requieren para ser certificadas, o cuantos intentos ocurrieron antes de que un estudiante o una estudiante decidiera no volver a presentarla, en la Tabla 11 se muestran las primeras 50 materias de 178 (en orden alfabético) con probabilidad de certificar en el primer intento mayor a 0.9. Hay 472 materias con probabilidad de certificar en el primer intento entre 0.75 y 0.9</w:t>
-      </w:r>
-      <w:r>
-        <w:t xml:space="preserve">. </w:t>
-      </w:r>
-      <w:r>
-        <w:t>Hay 495 materias cuya probabilidad de certificar en el primer intento esta entre 0.5 y 0.75.</w:t>
+        <w:t>Con estos resultados en la mente veamos ahora a la certificación por materia, así es, descubramos cuales con las materias que más intentos requieren para ser certificadas, o cuantos intentos ocurrieron antes de que un estudiante o una estudiante decidiera no volver a presentarla, en la Tabla 11 se muestran las primeras 50 materias de 178 (en orden alfabético) con probabilidad de certificar en el primer intento mayor a 0.9. Hay 472 materias con probabilidad de certificar en el primer intento entre 0.75 y 0.9. Hay 495 materias cuya probabilidad de certificar en el primer intento esta entre 0.5 y 0.75.</w:t>
       </w:r>
     </w:p>
     <w:p>
@@ -5587,13 +5559,7 @@
         </w:drawing>
       </w:r>
       <w:r>
-        <w:t>En la Tabla 1</w:t>
-      </w:r>
-      <w:r>
-        <w:t>2</w:t>
-      </w:r>
-      <w:r>
-        <w:t xml:space="preserve"> se muestran las materias con probabilidad superior a 0.75 de que nunca sean certificadas, es decir, son materias que son muy difíciles de certificar. Incluso hay materias que se han intentado certificar varias veces antes de lograrlo, en la Tabla 15 se muestra un listado de materias que han requerido más de 10 intentos para lograr la certificación favorable. Por el otro lado hay materias que tras varios intentos decidieron no volver a intentar certificarla, en la Tabla 1</w:t>
+        <w:t>En la Tabla 12 se muestran las materias con probabilidad superior a 0.75 de que nunca sean certificadas, es decir, son materias que son muy difíciles de certificar. Incluso hay materias que se han intentado certificar varias veces antes de lograrlo, en la Tabla 15 se muestra un listado de materias que han requerido más de 10 intentos para lograr la certificación favorable. Por el otro lado hay materias que tras varios intentos decidieron no volver a intentar certificarla, en la Tabla 1</w:t>
       </w:r>
       <w:r>
         <w:t>3</w:t>
@@ -5850,13 +5816,7 @@
         </w:drawing>
       </w:r>
       <w:r>
-        <w:t>Retomando la discusión sobre el número de intentos realizados antes de obtener la certificación favorable, la moda, es decir, una alternativa al promedio de intentos realizados para certificar la materia se proporciona en la Tabla 1</w:t>
-      </w:r>
-      <w:r>
-        <w:t>5</w:t>
-      </w:r>
-      <w:r>
-        <w:t>, como se están considerando los datos desde que inició la universidad, hay materias que actualmente ya no se imparten básicamente porque tras modificarse su programa de estudios se han divido en dos o se les ha cambiado el nombre. En la tabla 19 se muestra la lista de materias que en promedio requirieron más de dos intentos para poder certificarla</w:t>
+        <w:t>Retomando la discusión sobre el número de intentos realizados antes de obtener la certificación favorable, la moda, es decir, una alternativa al promedio de intentos realizados para certificar la materia se proporciona en la Tabla 15, como se están considerando los datos desde que inició la universidad, hay materias que actualmente ya no se imparten básicamente porque tras modificarse su programa de estudios se han divido en dos o se les ha cambiado el nombre. En la tabla 19 se muestra la lista de materias que en promedio requirieron más de dos intentos para poder certificarla</w:t>
       </w:r>
     </w:p>
     <w:p/>

</xml_diff>